<commit_message>
Created a bunch of classes, implemented a few.
</commit_message>
<xml_diff>
--- a/Notes/Clientside class design.docx
+++ b/Notes/Clientside class design.docx
@@ -6,13 +6,8 @@
       <w:pPr>
         <w:pStyle w:val="Title"/>
       </w:pPr>
-      <w:proofErr w:type="spellStart"/>
-      <w:r>
-        <w:t>BubbleChess</w:t>
-      </w:r>
-      <w:proofErr w:type="spellEnd"/>
-      <w:r>
-        <w:t xml:space="preserve"> Client Side</w:t>
+      <w:r>
+        <w:t>BubbleChess Client Side</w:t>
       </w:r>
     </w:p>
     <w:p/>
@@ -24,16 +19,11 @@
         <w:t>GUI</w:t>
       </w:r>
       <w:r>
-        <w:t xml:space="preserve"> (</w:t>
-      </w:r>
-      <w:proofErr w:type="spellStart"/>
-      <w:r>
-        <w:t>com.bubblec</w:t>
+        <w:t xml:space="preserve"> (com.bubblec</w:t>
       </w:r>
       <w:r>
         <w:t>hess.gui</w:t>
       </w:r>
-      <w:proofErr w:type="spellEnd"/>
       <w:r>
         <w:t>)</w:t>
       </w:r>
@@ -44,14 +34,12 @@
           <w:b/>
         </w:rPr>
       </w:pPr>
-      <w:proofErr w:type="spellStart"/>
       <w:r>
         <w:rPr>
           <w:b/>
         </w:rPr>
         <w:t>GameBoard</w:t>
       </w:r>
-      <w:proofErr w:type="spellEnd"/>
     </w:p>
     <w:p>
       <w:pPr>
@@ -62,15 +50,7 @@
         </w:numPr>
       </w:pPr>
       <w:r>
-        <w:t xml:space="preserve">Board: </w:t>
-      </w:r>
-      <w:proofErr w:type="spellStart"/>
-      <w:r>
-        <w:t>BoardSquare</w:t>
-      </w:r>
-      <w:proofErr w:type="spellEnd"/>
-      <w:r>
-        <w:t>[][]</w:t>
+        <w:t>Board: BoardSquare[][]</w:t>
       </w:r>
     </w:p>
     <w:p>
@@ -93,27 +73,9 @@
           <w:numId w:val="3"/>
         </w:numPr>
       </w:pPr>
-      <w:proofErr w:type="spellStart"/>
-      <w:r>
-        <w:t>GetSquare</w:t>
-      </w:r>
-      <w:proofErr w:type="spellEnd"/>
-      <w:r>
-        <w:t>(</w:t>
-      </w:r>
-      <w:proofErr w:type="spellStart"/>
-      <w:r>
-        <w:t>x,y</w:t>
-      </w:r>
-      <w:proofErr w:type="spellEnd"/>
-      <w:r>
-        <w:t xml:space="preserve">): </w:t>
-      </w:r>
-      <w:proofErr w:type="spellStart"/>
-      <w:r>
-        <w:t>BoardSquare</w:t>
-      </w:r>
-      <w:proofErr w:type="spellEnd"/>
+      <w:r>
+        <w:t>GetSquare(x,y): BoardSquare</w:t>
+      </w:r>
     </w:p>
     <w:p>
       <w:pPr>
@@ -123,21 +85,8 @@
           <w:numId w:val="3"/>
         </w:numPr>
       </w:pPr>
-      <w:proofErr w:type="spellStart"/>
-      <w:r>
-        <w:t>SetSquare</w:t>
-      </w:r>
-      <w:proofErr w:type="spellEnd"/>
-      <w:r>
-        <w:t>(</w:t>
-      </w:r>
-      <w:proofErr w:type="spellStart"/>
-      <w:r>
-        <w:t>x,y,BoardSquare</w:t>
-      </w:r>
-      <w:proofErr w:type="spellEnd"/>
-      <w:r>
-        <w:t>): void</w:t>
+      <w:r>
+        <w:t>SetSquare(x,y,BoardSquare): void</w:t>
       </w:r>
     </w:p>
     <w:p>
@@ -158,19 +107,46 @@
           <w:b/>
         </w:rPr>
       </w:pPr>
-      <w:proofErr w:type="spellStart"/>
+      <w:r>
+        <w:rPr>
+          <w:b/>
+        </w:rPr>
+        <w:t>BoardSquare (Interface)</w:t>
+      </w:r>
+    </w:p>
+    <w:p>
+      <w:pPr>
+        <w:pStyle w:val="ListParagraph"/>
+        <w:numPr>
+          <w:ilvl w:val="0"/>
+          <w:numId w:val="3"/>
+        </w:numPr>
+        <w:rPr>
+          <w:b/>
+        </w:rPr>
+      </w:pPr>
+      <w:r>
+        <w:t>GetPieceImage(): Image? – Do we draw this in the implemented object?</w:t>
+      </w:r>
+    </w:p>
+    <w:p>
+      <w:r>
+        <w:rPr>
+          <w:b/>
+        </w:rPr>
+        <w:t>Chess</w:t>
+      </w:r>
       <w:r>
         <w:rPr>
           <w:b/>
         </w:rPr>
         <w:t>BoardSquare</w:t>
       </w:r>
-      <w:proofErr w:type="spellEnd"/>
       <w:r>
         <w:rPr>
           <w:b/>
         </w:rPr>
-        <w:t xml:space="preserve"> (Interface)</w:t>
+        <w:t xml:space="preserve"> (Implements BoardSquare)</w:t>
       </w:r>
     </w:p>
     <w:p>
@@ -180,58 +156,9 @@
           <w:ilvl w:val="0"/>
           <w:numId w:val="3"/>
         </w:numPr>
-        <w:rPr>
-          <w:b/>
-        </w:rPr>
-      </w:pPr>
-      <w:proofErr w:type="spellStart"/>
-      <w:proofErr w:type="gramStart"/>
-      <w:r>
-        <w:t>GetPieceImage</w:t>
-      </w:r>
-      <w:proofErr w:type="spellEnd"/>
-      <w:r>
-        <w:t>(</w:t>
-      </w:r>
-      <w:proofErr w:type="gramEnd"/>
-      <w:r>
-        <w:t>): Image? – Do we draw this in the implemented object?</w:t>
-      </w:r>
-    </w:p>
-    <w:p>
-      <w:proofErr w:type="spellStart"/>
-      <w:r>
-        <w:rPr>
-          <w:b/>
-        </w:rPr>
-        <w:t>Chess</w:t>
-      </w:r>
-      <w:r>
-        <w:rPr>
-          <w:b/>
-        </w:rPr>
-        <w:t>BoardSquare</w:t>
-      </w:r>
-      <w:proofErr w:type="spellEnd"/>
-      <w:r>
-        <w:rPr>
-          <w:b/>
-        </w:rPr>
-        <w:t xml:space="preserve"> (Implements </w:t>
-      </w:r>
-      <w:proofErr w:type="spellStart"/>
-      <w:r>
-        <w:rPr>
-          <w:b/>
-        </w:rPr>
-        <w:t>BoardSquare</w:t>
-      </w:r>
-      <w:proofErr w:type="spellEnd"/>
-      <w:r>
-        <w:rPr>
-          <w:b/>
-        </w:rPr>
-        <w:t>)</w:t>
+      </w:pPr>
+      <w:r>
+        <w:t>Enum PIECETYPES {PAWN, BISHOP, etc.}</w:t>
       </w:r>
     </w:p>
     <w:p>
@@ -242,13 +169,8 @@
           <w:numId w:val="3"/>
         </w:numPr>
       </w:pPr>
-      <w:proofErr w:type="spellStart"/>
-      <w:r>
-        <w:t>Enum</w:t>
-      </w:r>
-      <w:proofErr w:type="spellEnd"/>
-      <w:r>
-        <w:t xml:space="preserve"> PIECETYPES {PAWN, BISHOP, etc.}</w:t>
+      <w:r>
+        <w:t>Type: PIECETYPE</w:t>
       </w:r>
     </w:p>
     <w:p>
@@ -260,7 +182,7 @@
         </w:numPr>
       </w:pPr>
       <w:r>
-        <w:t>Type: PIECETYPE</w:t>
+        <w:t>Color: “black” or “white”?</w:t>
       </w:r>
     </w:p>
     <w:p>
@@ -272,7 +194,7 @@
         </w:numPr>
       </w:pPr>
       <w:r>
-        <w:t>Color: “black” or “white”?</w:t>
+        <w:t>Highlighted: Boolean</w:t>
       </w:r>
     </w:p>
     <w:p>
@@ -284,29 +206,7 @@
         </w:numPr>
       </w:pPr>
       <w:r>
-        <w:t>Highlighted: Boolean</w:t>
-      </w:r>
-    </w:p>
-    <w:p>
-      <w:pPr>
-        <w:pStyle w:val="ListParagraph"/>
-        <w:numPr>
-          <w:ilvl w:val="0"/>
-          <w:numId w:val="3"/>
-        </w:numPr>
-      </w:pPr>
-      <w:proofErr w:type="spellStart"/>
-      <w:proofErr w:type="gramStart"/>
-      <w:r>
-        <w:t>GetPieceImage</w:t>
-      </w:r>
-      <w:proofErr w:type="spellEnd"/>
-      <w:r>
-        <w:t>(</w:t>
-      </w:r>
-      <w:proofErr w:type="gramEnd"/>
-      <w:r>
-        <w:t>): Image?</w:t>
+        <w:t>GetPieceImage(): Image?</w:t>
       </w:r>
     </w:p>
     <w:p/>
@@ -315,15 +215,7 @@
         <w:pStyle w:val="Heading1"/>
       </w:pPr>
       <w:r>
-        <w:t>Client Side (</w:t>
-      </w:r>
-      <w:proofErr w:type="spellStart"/>
-      <w:r>
-        <w:t>com.bubblechess.client</w:t>
-      </w:r>
-      <w:proofErr w:type="spellEnd"/>
-      <w:r>
-        <w:t>)</w:t>
+        <w:t>Client Side (com.bubblechess.client)</w:t>
       </w:r>
     </w:p>
     <w:p>
@@ -348,19 +240,9 @@
         </w:numPr>
         <w:ind w:left="720"/>
       </w:pPr>
-      <w:proofErr w:type="spellStart"/>
-      <w:r>
-        <w:t>GameID</w:t>
-      </w:r>
-      <w:proofErr w:type="spellEnd"/>
-      <w:r>
-        <w:t xml:space="preserve">: </w:t>
-      </w:r>
-      <w:proofErr w:type="spellStart"/>
-      <w:r>
-        <w:t>Int</w:t>
-      </w:r>
-      <w:proofErr w:type="spellEnd"/>
+      <w:r>
+        <w:t>GameID: Int</w:t>
+      </w:r>
     </w:p>
     <w:p>
       <w:pPr>
@@ -404,13 +286,8 @@
         <w:ind w:left="720"/>
       </w:pPr>
       <w:r>
-        <w:t xml:space="preserve">Board: </w:t>
-      </w:r>
-      <w:proofErr w:type="spellStart"/>
-      <w:r>
-        <w:t>GameBoard</w:t>
-      </w:r>
-      <w:proofErr w:type="spellEnd"/>
+        <w:t>Board: GameBoard</w:t>
+      </w:r>
     </w:p>
     <w:p>
       <w:pPr>
@@ -421,11 +298,9 @@
         </w:numPr>
         <w:ind w:left="720"/>
       </w:pPr>
-      <w:proofErr w:type="spellStart"/>
       <w:r>
         <w:t>MoveHistory</w:t>
       </w:r>
-      <w:proofErr w:type="spellEnd"/>
       <w:r>
         <w:t>: Moves[]</w:t>
       </w:r>
@@ -459,19 +334,9 @@
         </w:numPr>
         <w:ind w:left="720"/>
       </w:pPr>
-      <w:proofErr w:type="spellStart"/>
-      <w:r>
-        <w:t>GetBoardWidth</w:t>
-      </w:r>
-      <w:proofErr w:type="spellEnd"/>
-      <w:r>
-        <w:t xml:space="preserve">(): </w:t>
-      </w:r>
-      <w:proofErr w:type="spellStart"/>
-      <w:r>
-        <w:t>int</w:t>
-      </w:r>
-      <w:proofErr w:type="spellEnd"/>
+      <w:r>
+        <w:t>GetBoardWidth(): int</w:t>
+      </w:r>
     </w:p>
     <w:p>
       <w:pPr>
@@ -482,19 +347,9 @@
         </w:numPr>
         <w:ind w:left="720"/>
       </w:pPr>
-      <w:proofErr w:type="spellStart"/>
-      <w:r>
-        <w:t>GetBoardHeight</w:t>
-      </w:r>
-      <w:proofErr w:type="spellEnd"/>
-      <w:r>
-        <w:t xml:space="preserve">(): </w:t>
-      </w:r>
-      <w:proofErr w:type="spellStart"/>
-      <w:r>
-        <w:t>int</w:t>
-      </w:r>
-      <w:proofErr w:type="spellEnd"/>
+      <w:r>
+        <w:t>GetBoardHeight(): int</w:t>
+      </w:r>
     </w:p>
     <w:p>
       <w:pPr>
@@ -505,13 +360,8 @@
         </w:numPr>
         <w:ind w:left="720"/>
       </w:pPr>
-      <w:proofErr w:type="spellStart"/>
-      <w:r>
-        <w:t>ApplyMove</w:t>
-      </w:r>
-      <w:proofErr w:type="spellEnd"/>
-      <w:r>
-        <w:t>(Move): Boolean</w:t>
+      <w:r>
+        <w:t>ApplyMove(Move): Boolean</w:t>
       </w:r>
     </w:p>
     <w:p>
@@ -523,16 +373,8 @@
         </w:numPr>
         <w:ind w:left="720"/>
       </w:pPr>
-      <w:proofErr w:type="spellStart"/>
-      <w:r>
-        <w:t>ApplyMoveCloning</w:t>
-      </w:r>
-      <w:proofErr w:type="spellEnd"/>
-      <w:r>
-        <w:t xml:space="preserve">(Move): </w:t>
-      </w:r>
-      <w:r>
-        <w:t>Board</w:t>
+      <w:r>
+        <w:t>ApplyMoveCloning(Move): Board</w:t>
       </w:r>
     </w:p>
     <w:p>
@@ -544,13 +386,8 @@
         </w:numPr>
         <w:ind w:left="720"/>
       </w:pPr>
-      <w:proofErr w:type="spellStart"/>
-      <w:r>
-        <w:t>GetAllMoves</w:t>
-      </w:r>
-      <w:proofErr w:type="spellEnd"/>
-      <w:r>
-        <w:t>(): Move[]</w:t>
+      <w:r>
+        <w:t>GetAllMoves(): Move[]</w:t>
       </w:r>
     </w:p>
     <w:p>
@@ -562,21 +399,8 @@
         </w:numPr>
         <w:ind w:left="720"/>
       </w:pPr>
-      <w:proofErr w:type="spellStart"/>
-      <w:r>
-        <w:t>GetAllMoves</w:t>
-      </w:r>
-      <w:proofErr w:type="spellEnd"/>
-      <w:r>
-        <w:t xml:space="preserve">(Player: </w:t>
-      </w:r>
-      <w:proofErr w:type="spellStart"/>
-      <w:r>
-        <w:t>int</w:t>
-      </w:r>
-      <w:proofErr w:type="spellEnd"/>
-      <w:r>
-        <w:t>): Move[]</w:t>
+      <w:r>
+        <w:t>GetAllMoves(Player: int): Move[]</w:t>
       </w:r>
     </w:p>
     <w:p>
@@ -588,26 +412,8 @@
         </w:numPr>
         <w:ind w:left="720"/>
       </w:pPr>
-      <w:proofErr w:type="spellStart"/>
-      <w:r>
-        <w:t>GetMovesForPeice</w:t>
-      </w:r>
-      <w:proofErr w:type="spellEnd"/>
-      <w:r>
-        <w:t>(</w:t>
-      </w:r>
-      <w:proofErr w:type="spellStart"/>
-      <w:r>
-        <w:t>x,y</w:t>
-      </w:r>
-      <w:proofErr w:type="spellEnd"/>
-      <w:r>
-        <w:t>): Move</w:t>
-      </w:r>
-      <w:bookmarkStart w:id="0" w:name="_GoBack"/>
-      <w:bookmarkEnd w:id="0"/>
-      <w:r>
-        <w:t>[]</w:t>
+      <w:r>
+        <w:t>GetMovesForPeice(x,y): Move[]</w:t>
       </w:r>
     </w:p>
     <w:p/>
@@ -618,14 +424,12 @@
           <w:b/>
         </w:rPr>
       </w:pPr>
-      <w:proofErr w:type="spellStart"/>
       <w:r>
         <w:rPr>
           <w:b/>
         </w:rPr>
         <w:t>ChessBoard</w:t>
       </w:r>
-      <w:proofErr w:type="spellEnd"/>
       <w:r>
         <w:rPr>
           <w:b/>
@@ -649,15 +453,7 @@
         <w:ind w:left="720"/>
       </w:pPr>
       <w:r>
-        <w:t xml:space="preserve">Board: </w:t>
-      </w:r>
-      <w:proofErr w:type="spellStart"/>
-      <w:r>
-        <w:t>ChessPiece</w:t>
-      </w:r>
-      <w:proofErr w:type="spellEnd"/>
-      <w:r>
-        <w:t>[][] (8x8)</w:t>
+        <w:t>Board: ChessPiece[][] (8x8)</w:t>
       </w:r>
     </w:p>
     <w:p>
@@ -670,15 +466,7 @@
         <w:ind w:left="720"/>
       </w:pPr>
       <w:r>
-        <w:t xml:space="preserve">Captured: </w:t>
-      </w:r>
-      <w:proofErr w:type="spellStart"/>
-      <w:r>
-        <w:t>ChessPeice</w:t>
-      </w:r>
-      <w:proofErr w:type="spellEnd"/>
-      <w:r>
-        <w:t>[]</w:t>
+        <w:t>Captured: ChessPeice[]</w:t>
       </w:r>
     </w:p>
     <w:p>
@@ -700,14 +488,12 @@
           <w:b/>
         </w:rPr>
       </w:pPr>
-      <w:proofErr w:type="spellStart"/>
       <w:r>
         <w:rPr>
           <w:b/>
         </w:rPr>
         <w:t>ChessPiece</w:t>
       </w:r>
-      <w:proofErr w:type="spellEnd"/>
       <w:r>
         <w:rPr>
           <w:b/>
@@ -757,13 +543,8 @@
         <w:ind w:left="720"/>
       </w:pPr>
       <w:r>
-        <w:t xml:space="preserve">Destroy(): </w:t>
-      </w:r>
-      <w:proofErr w:type="spellStart"/>
-      <w:r>
-        <w:t>ChessPiece</w:t>
-      </w:r>
-      <w:proofErr w:type="spellEnd"/>
+        <w:t>Destroy(): ChessPiece</w:t>
+      </w:r>
     </w:p>
     <w:p>
       <w:pPr>
@@ -787,38 +568,12 @@
         </w:numPr>
         <w:ind w:left="720"/>
       </w:pPr>
-      <w:proofErr w:type="spellStart"/>
-      <w:r>
-        <w:t>MoveIsPossible</w:t>
-      </w:r>
-      <w:proofErr w:type="spellEnd"/>
-      <w:r>
-        <w:t>(</w:t>
-      </w:r>
-      <w:proofErr w:type="spellStart"/>
-      <w:r>
-        <w:t>int</w:t>
-      </w:r>
-      <w:proofErr w:type="spellEnd"/>
-      <w:r>
-        <w:t xml:space="preserve">[] from, </w:t>
-      </w:r>
-      <w:proofErr w:type="spellStart"/>
-      <w:r>
-        <w:t>int</w:t>
-      </w:r>
-      <w:proofErr w:type="spellEnd"/>
-      <w:r>
-        <w:t>[] to)</w:t>
-      </w:r>
-      <w:r>
-        <w:t xml:space="preserve">: </w:t>
-      </w:r>
-      <w:proofErr w:type="spellStart"/>
-      <w:r>
-        <w:t>boolean</w:t>
-      </w:r>
-      <w:proofErr w:type="spellEnd"/>
+      <w:r>
+        <w:t>MoveIsPossible(int[] from, int[] to)</w:t>
+      </w:r>
+      <w:r>
+        <w:t>: boolean</w:t>
+      </w:r>
     </w:p>
     <w:p>
       <w:pPr>
@@ -842,19 +597,9 @@
         </w:numPr>
         <w:ind w:left="720"/>
       </w:pPr>
-      <w:proofErr w:type="spellStart"/>
-      <w:r>
-        <w:t>MoveID</w:t>
-      </w:r>
-      <w:proofErr w:type="spellEnd"/>
-      <w:r>
-        <w:t xml:space="preserve">: </w:t>
-      </w:r>
-      <w:proofErr w:type="spellStart"/>
-      <w:r>
-        <w:t>Int</w:t>
-      </w:r>
-      <w:proofErr w:type="spellEnd"/>
+      <w:r>
+        <w:t>MoveID: Int</w:t>
+      </w:r>
     </w:p>
     <w:p>
       <w:pPr>
@@ -865,19 +610,9 @@
         </w:numPr>
         <w:ind w:left="720"/>
       </w:pPr>
-      <w:proofErr w:type="spellStart"/>
-      <w:r>
-        <w:t>MoveNumber</w:t>
-      </w:r>
-      <w:proofErr w:type="spellEnd"/>
-      <w:r>
-        <w:t xml:space="preserve">: </w:t>
-      </w:r>
-      <w:proofErr w:type="spellStart"/>
-      <w:r>
-        <w:t>Int</w:t>
-      </w:r>
-      <w:proofErr w:type="spellEnd"/>
+      <w:r>
+        <w:t>MoveNumber: Int</w:t>
+      </w:r>
     </w:p>
     <w:p>
       <w:pPr>
@@ -888,21 +623,11 @@
         </w:numPr>
         <w:ind w:left="720"/>
       </w:pPr>
-      <w:proofErr w:type="spellStart"/>
       <w:r>
         <w:t>CoordinateFrom</w:t>
       </w:r>
-      <w:proofErr w:type="spellEnd"/>
-      <w:r>
-        <w:t xml:space="preserve">: </w:t>
-      </w:r>
-      <w:proofErr w:type="spellStart"/>
-      <w:r>
-        <w:t>int</w:t>
-      </w:r>
-      <w:proofErr w:type="spellEnd"/>
-      <w:r>
-        <w:t>[]</w:t>
+      <w:r>
+        <w:t>: int[]</w:t>
       </w:r>
     </w:p>
     <w:p>
@@ -914,24 +639,14 @@
         </w:numPr>
         <w:ind w:left="720"/>
       </w:pPr>
-      <w:proofErr w:type="spellStart"/>
       <w:r>
         <w:t>CoordinateTo</w:t>
       </w:r>
-      <w:proofErr w:type="spellEnd"/>
       <w:r>
         <w:t>:</w:t>
       </w:r>
       <w:r>
-        <w:t xml:space="preserve"> </w:t>
-      </w:r>
-      <w:proofErr w:type="spellStart"/>
-      <w:r>
-        <w:t>int</w:t>
-      </w:r>
-      <w:proofErr w:type="spellEnd"/>
-      <w:r>
-        <w:t>[]</w:t>
+        <w:t xml:space="preserve"> int[]</w:t>
       </w:r>
     </w:p>
     <w:p>
@@ -947,15 +662,129 @@
         <w:t>Player</w:t>
       </w:r>
       <w:r>
-        <w:t xml:space="preserve">: </w:t>
-      </w:r>
-      <w:proofErr w:type="spellStart"/>
-      <w:r>
-        <w:t>int</w:t>
-      </w:r>
-      <w:proofErr w:type="spellEnd"/>
+        <w:t>: int</w:t>
+      </w:r>
     </w:p>
     <w:p/>
+    <w:p/>
+    <w:p>
+      <w:r>
+        <w:t>Design decisions made during implementation:</w:t>
+      </w:r>
+    </w:p>
+    <w:p>
+      <w:pPr>
+        <w:pStyle w:val="ListParagraph"/>
+        <w:numPr>
+          <w:ilvl w:val="0"/>
+          <w:numId w:val="8"/>
+        </w:numPr>
+      </w:pPr>
+      <w:r>
+        <w:t>Board object will know the state, Game will use board’s state to verify if moves are possible, etc.</w:t>
+      </w:r>
+    </w:p>
+    <w:p>
+      <w:pPr>
+        <w:pStyle w:val="ListParagraph"/>
+        <w:numPr>
+          <w:ilvl w:val="0"/>
+          <w:numId w:val="8"/>
+        </w:numPr>
+      </w:pPr>
+      <w:r>
+        <w:t>A utility class will be created to push the moves to the server</w:t>
+      </w:r>
+    </w:p>
+    <w:p>
+      <w:pPr>
+        <w:pStyle w:val="ListParagraph"/>
+        <w:numPr>
+          <w:ilvl w:val="0"/>
+          <w:numId w:val="8"/>
+        </w:numPr>
+      </w:pPr>
+      <w:r>
+        <w:t>Need to figure out how to choose game ID and user flow</w:t>
+      </w:r>
+    </w:p>
+    <w:p>
+      <w:pPr>
+        <w:pStyle w:val="ListParagraph"/>
+        <w:numPr>
+          <w:ilvl w:val="0"/>
+          <w:numId w:val="8"/>
+        </w:numPr>
+      </w:pPr>
+      <w:r>
+        <w:t>Our game extensibility will be limited to two-person board games</w:t>
+      </w:r>
+    </w:p>
+    <w:p/>
+    <w:p>
+      <w:r>
+        <w:t>Work for Eric:</w:t>
+      </w:r>
+    </w:p>
+    <w:p>
+      <w:pPr>
+        <w:pStyle w:val="ListParagraph"/>
+        <w:numPr>
+          <w:ilvl w:val="0"/>
+          <w:numId w:val="9"/>
+        </w:numPr>
+      </w:pPr>
+      <w:r>
+        <w:t>Implement each chessPiece</w:t>
+      </w:r>
+    </w:p>
+    <w:p>
+      <w:pPr>
+        <w:pStyle w:val="ListParagraph"/>
+        <w:numPr>
+          <w:ilvl w:val="0"/>
+          <w:numId w:val="9"/>
+        </w:numPr>
+      </w:pPr>
+      <w:r>
+        <w:t>Add pieces to board in init()</w:t>
+      </w:r>
+    </w:p>
+    <w:p>
+      <w:pPr>
+        <w:pStyle w:val="ListParagraph"/>
+        <w:numPr>
+          <w:ilvl w:val="0"/>
+          <w:numId w:val="9"/>
+        </w:numPr>
+      </w:pPr>
+      <w:r>
+        <w:t>Catch exceptions in validMove()</w:t>
+      </w:r>
+      <w:r>
+        <w:t xml:space="preserve"> by using </w:t>
+      </w:r>
+      <w:r>
+        <w:t>instanceof</w:t>
+      </w:r>
+      <w:r>
+        <w:t>()</w:t>
+      </w:r>
+    </w:p>
+    <w:p>
+      <w:pPr>
+        <w:pStyle w:val="ListParagraph"/>
+        <w:numPr>
+          <w:ilvl w:val="0"/>
+          <w:numId w:val="9"/>
+        </w:numPr>
+      </w:pPr>
+      <w:r>
+        <w:t>Apply logic for special cases</w:t>
+      </w:r>
+      <w:bookmarkStart w:id="0" w:name="_GoBack"/>
+      <w:bookmarkEnd w:id="0"/>
+    </w:p>
     <w:sectPr>
       <w:pgSz w:w="12240" w:h="15840"/>
       <w:pgMar w:top="1440" w:right="1440" w:bottom="1440" w:left="1440" w:header="720" w:footer="720" w:gutter="0"/>
@@ -969,6 +798,119 @@
 <file path=word/numbering.xml><?xml version="1.0" encoding="utf-8"?>
 <w:numbering xmlns:wpc="http://schemas.microsoft.com/office/word/2010/wordprocessingCanvas" xmlns:mc="http://schemas.openxmlformats.org/markup-compatibility/2006" xmlns:o="urn:schemas-microsoft-com:office:office" xmlns:r="http://schemas.openxmlformats.org/officeDocument/2006/relationships" xmlns:m="http://schemas.openxmlformats.org/officeDocument/2006/math" xmlns:v="urn:schemas-microsoft-com:vml" xmlns:wp14="http://schemas.microsoft.com/office/word/2010/wordprocessingDrawing" xmlns:wp="http://schemas.openxmlformats.org/drawingml/2006/wordprocessingDrawing" xmlns:w10="urn:schemas-microsoft-com:office:word" xmlns:w="http://schemas.openxmlformats.org/wordprocessingml/2006/main" xmlns:w14="http://schemas.microsoft.com/office/word/2010/wordml" xmlns:w15="http://schemas.microsoft.com/office/word/2012/wordml" xmlns:wpg="http://schemas.microsoft.com/office/word/2010/wordprocessingGroup" xmlns:wpi="http://schemas.microsoft.com/office/word/2010/wordprocessingInk" xmlns:wne="http://schemas.microsoft.com/office/word/2006/wordml" xmlns:wps="http://schemas.microsoft.com/office/word/2010/wordprocessingShape" mc:Ignorable="w14 w15 wp14">
   <w:abstractNum w:abstractNumId="0">
+    <w:nsid w:val="12B71742"/>
+    <w:multiLevelType w:val="hybridMultilevel"/>
+    <w:tmpl w:val="031CBAC0"/>
+    <w:lvl w:ilvl="0" w:tplc="04090001">
+      <w:start w:val="1"/>
+      <w:numFmt w:val="bullet"/>
+      <w:lvlText w:val=""/>
+      <w:lvlJc w:val="left"/>
+      <w:pPr>
+        <w:ind w:left="720" w:hanging="360"/>
+      </w:pPr>
+      <w:rPr>
+        <w:rFonts w:ascii="Symbol" w:hAnsi="Symbol" w:hint="default"/>
+      </w:rPr>
+    </w:lvl>
+    <w:lvl w:ilvl="1" w:tplc="04090003" w:tentative="1">
+      <w:start w:val="1"/>
+      <w:numFmt w:val="bullet"/>
+      <w:lvlText w:val="o"/>
+      <w:lvlJc w:val="left"/>
+      <w:pPr>
+        <w:ind w:left="1440" w:hanging="360"/>
+      </w:pPr>
+      <w:rPr>
+        <w:rFonts w:ascii="Courier New" w:hAnsi="Courier New" w:cs="Courier New" w:hint="default"/>
+      </w:rPr>
+    </w:lvl>
+    <w:lvl w:ilvl="2" w:tplc="04090005" w:tentative="1">
+      <w:start w:val="1"/>
+      <w:numFmt w:val="bullet"/>
+      <w:lvlText w:val=""/>
+      <w:lvlJc w:val="left"/>
+      <w:pPr>
+        <w:ind w:left="2160" w:hanging="360"/>
+      </w:pPr>
+      <w:rPr>
+        <w:rFonts w:ascii="Wingdings" w:hAnsi="Wingdings" w:hint="default"/>
+      </w:rPr>
+    </w:lvl>
+    <w:lvl w:ilvl="3" w:tplc="04090001" w:tentative="1">
+      <w:start w:val="1"/>
+      <w:numFmt w:val="bullet"/>
+      <w:lvlText w:val=""/>
+      <w:lvlJc w:val="left"/>
+      <w:pPr>
+        <w:ind w:left="2880" w:hanging="360"/>
+      </w:pPr>
+      <w:rPr>
+        <w:rFonts w:ascii="Symbol" w:hAnsi="Symbol" w:hint="default"/>
+      </w:rPr>
+    </w:lvl>
+    <w:lvl w:ilvl="4" w:tplc="04090003" w:tentative="1">
+      <w:start w:val="1"/>
+      <w:numFmt w:val="bullet"/>
+      <w:lvlText w:val="o"/>
+      <w:lvlJc w:val="left"/>
+      <w:pPr>
+        <w:ind w:left="3600" w:hanging="360"/>
+      </w:pPr>
+      <w:rPr>
+        <w:rFonts w:ascii="Courier New" w:hAnsi="Courier New" w:cs="Courier New" w:hint="default"/>
+      </w:rPr>
+    </w:lvl>
+    <w:lvl w:ilvl="5" w:tplc="04090005" w:tentative="1">
+      <w:start w:val="1"/>
+      <w:numFmt w:val="bullet"/>
+      <w:lvlText w:val=""/>
+      <w:lvlJc w:val="left"/>
+      <w:pPr>
+        <w:ind w:left="4320" w:hanging="360"/>
+      </w:pPr>
+      <w:rPr>
+        <w:rFonts w:ascii="Wingdings" w:hAnsi="Wingdings" w:hint="default"/>
+      </w:rPr>
+    </w:lvl>
+    <w:lvl w:ilvl="6" w:tplc="04090001" w:tentative="1">
+      <w:start w:val="1"/>
+      <w:numFmt w:val="bullet"/>
+      <w:lvlText w:val=""/>
+      <w:lvlJc w:val="left"/>
+      <w:pPr>
+        <w:ind w:left="5040" w:hanging="360"/>
+      </w:pPr>
+      <w:rPr>
+        <w:rFonts w:ascii="Symbol" w:hAnsi="Symbol" w:hint="default"/>
+      </w:rPr>
+    </w:lvl>
+    <w:lvl w:ilvl="7" w:tplc="04090003" w:tentative="1">
+      <w:start w:val="1"/>
+      <w:numFmt w:val="bullet"/>
+      <w:lvlText w:val="o"/>
+      <w:lvlJc w:val="left"/>
+      <w:pPr>
+        <w:ind w:left="5760" w:hanging="360"/>
+      </w:pPr>
+      <w:rPr>
+        <w:rFonts w:ascii="Courier New" w:hAnsi="Courier New" w:cs="Courier New" w:hint="default"/>
+      </w:rPr>
+    </w:lvl>
+    <w:lvl w:ilvl="8" w:tplc="04090005" w:tentative="1">
+      <w:start w:val="1"/>
+      <w:numFmt w:val="bullet"/>
+      <w:lvlText w:val=""/>
+      <w:lvlJc w:val="left"/>
+      <w:pPr>
+        <w:ind w:left="6480" w:hanging="360"/>
+      </w:pPr>
+      <w:rPr>
+        <w:rFonts w:ascii="Wingdings" w:hAnsi="Wingdings" w:hint="default"/>
+      </w:rPr>
+    </w:lvl>
+  </w:abstractNum>
+  <w:abstractNum w:abstractNumId="1">
     <w:nsid w:val="19840471"/>
     <w:multiLevelType w:val="hybridMultilevel"/>
     <w:tmpl w:val="123CD4C4"/>
@@ -1081,7 +1023,7 @@
       </w:rPr>
     </w:lvl>
   </w:abstractNum>
-  <w:abstractNum w:abstractNumId="1">
+  <w:abstractNum w:abstractNumId="2">
     <w:nsid w:val="1FA111CD"/>
     <w:multiLevelType w:val="hybridMultilevel"/>
     <w:tmpl w:val="AC3E3A06"/>
@@ -1193,7 +1135,7 @@
       </w:rPr>
     </w:lvl>
   </w:abstractNum>
-  <w:abstractNum w:abstractNumId="2">
+  <w:abstractNum w:abstractNumId="3">
     <w:nsid w:val="23B74C4C"/>
     <w:multiLevelType w:val="hybridMultilevel"/>
     <w:tmpl w:val="77DA7904"/>
@@ -1305,7 +1247,7 @@
       </w:rPr>
     </w:lvl>
   </w:abstractNum>
-  <w:abstractNum w:abstractNumId="3">
+  <w:abstractNum w:abstractNumId="4">
     <w:nsid w:val="2412120B"/>
     <w:multiLevelType w:val="hybridMultilevel"/>
     <w:tmpl w:val="E1E0E738"/>
@@ -1417,7 +1359,120 @@
       </w:rPr>
     </w:lvl>
   </w:abstractNum>
-  <w:abstractNum w:abstractNumId="4">
+  <w:abstractNum w:abstractNumId="5">
+    <w:nsid w:val="2EFF3943"/>
+    <w:multiLevelType w:val="hybridMultilevel"/>
+    <w:tmpl w:val="09C04820"/>
+    <w:lvl w:ilvl="0" w:tplc="04090001">
+      <w:start w:val="1"/>
+      <w:numFmt w:val="bullet"/>
+      <w:lvlText w:val=""/>
+      <w:lvlJc w:val="left"/>
+      <w:pPr>
+        <w:ind w:left="720" w:hanging="360"/>
+      </w:pPr>
+      <w:rPr>
+        <w:rFonts w:ascii="Symbol" w:hAnsi="Symbol" w:hint="default"/>
+      </w:rPr>
+    </w:lvl>
+    <w:lvl w:ilvl="1" w:tplc="04090003" w:tentative="1">
+      <w:start w:val="1"/>
+      <w:numFmt w:val="bullet"/>
+      <w:lvlText w:val="o"/>
+      <w:lvlJc w:val="left"/>
+      <w:pPr>
+        <w:ind w:left="1440" w:hanging="360"/>
+      </w:pPr>
+      <w:rPr>
+        <w:rFonts w:ascii="Courier New" w:hAnsi="Courier New" w:cs="Courier New" w:hint="default"/>
+      </w:rPr>
+    </w:lvl>
+    <w:lvl w:ilvl="2" w:tplc="04090005" w:tentative="1">
+      <w:start w:val="1"/>
+      <w:numFmt w:val="bullet"/>
+      <w:lvlText w:val=""/>
+      <w:lvlJc w:val="left"/>
+      <w:pPr>
+        <w:ind w:left="2160" w:hanging="360"/>
+      </w:pPr>
+      <w:rPr>
+        <w:rFonts w:ascii="Wingdings" w:hAnsi="Wingdings" w:hint="default"/>
+      </w:rPr>
+    </w:lvl>
+    <w:lvl w:ilvl="3" w:tplc="04090001" w:tentative="1">
+      <w:start w:val="1"/>
+      <w:numFmt w:val="bullet"/>
+      <w:lvlText w:val=""/>
+      <w:lvlJc w:val="left"/>
+      <w:pPr>
+        <w:ind w:left="2880" w:hanging="360"/>
+      </w:pPr>
+      <w:rPr>
+        <w:rFonts w:ascii="Symbol" w:hAnsi="Symbol" w:hint="default"/>
+      </w:rPr>
+    </w:lvl>
+    <w:lvl w:ilvl="4" w:tplc="04090003" w:tentative="1">
+      <w:start w:val="1"/>
+      <w:numFmt w:val="bullet"/>
+      <w:lvlText w:val="o"/>
+      <w:lvlJc w:val="left"/>
+      <w:pPr>
+        <w:ind w:left="3600" w:hanging="360"/>
+      </w:pPr>
+      <w:rPr>
+        <w:rFonts w:ascii="Courier New" w:hAnsi="Courier New" w:cs="Courier New" w:hint="default"/>
+      </w:rPr>
+    </w:lvl>
+    <w:lvl w:ilvl="5" w:tplc="04090005" w:tentative="1">
+      <w:start w:val="1"/>
+      <w:numFmt w:val="bullet"/>
+      <w:lvlText w:val=""/>
+      <w:lvlJc w:val="left"/>
+      <w:pPr>
+        <w:ind w:left="4320" w:hanging="360"/>
+      </w:pPr>
+      <w:rPr>
+        <w:rFonts w:ascii="Wingdings" w:hAnsi="Wingdings" w:hint="default"/>
+      </w:rPr>
+    </w:lvl>
+    <w:lvl w:ilvl="6" w:tplc="04090001" w:tentative="1">
+      <w:start w:val="1"/>
+      <w:numFmt w:val="bullet"/>
+      <w:lvlText w:val=""/>
+      <w:lvlJc w:val="left"/>
+      <w:pPr>
+        <w:ind w:left="5040" w:hanging="360"/>
+      </w:pPr>
+      <w:rPr>
+        <w:rFonts w:ascii="Symbol" w:hAnsi="Symbol" w:hint="default"/>
+      </w:rPr>
+    </w:lvl>
+    <w:lvl w:ilvl="7" w:tplc="04090003" w:tentative="1">
+      <w:start w:val="1"/>
+      <w:numFmt w:val="bullet"/>
+      <w:lvlText w:val="o"/>
+      <w:lvlJc w:val="left"/>
+      <w:pPr>
+        <w:ind w:left="5760" w:hanging="360"/>
+      </w:pPr>
+      <w:rPr>
+        <w:rFonts w:ascii="Courier New" w:hAnsi="Courier New" w:cs="Courier New" w:hint="default"/>
+      </w:rPr>
+    </w:lvl>
+    <w:lvl w:ilvl="8" w:tplc="04090005" w:tentative="1">
+      <w:start w:val="1"/>
+      <w:numFmt w:val="bullet"/>
+      <w:lvlText w:val=""/>
+      <w:lvlJc w:val="left"/>
+      <w:pPr>
+        <w:ind w:left="6480" w:hanging="360"/>
+      </w:pPr>
+      <w:rPr>
+        <w:rFonts w:ascii="Wingdings" w:hAnsi="Wingdings" w:hint="default"/>
+      </w:rPr>
+    </w:lvl>
+  </w:abstractNum>
+  <w:abstractNum w:abstractNumId="6">
     <w:nsid w:val="47F37D85"/>
     <w:multiLevelType w:val="hybridMultilevel"/>
     <w:tmpl w:val="5D6463AA"/>
@@ -1529,7 +1584,7 @@
       </w:rPr>
     </w:lvl>
   </w:abstractNum>
-  <w:abstractNum w:abstractNumId="5">
+  <w:abstractNum w:abstractNumId="7">
     <w:nsid w:val="5FA34DED"/>
     <w:multiLevelType w:val="hybridMultilevel"/>
     <w:tmpl w:val="98EE83E2"/>
@@ -1641,7 +1696,7 @@
       </w:rPr>
     </w:lvl>
   </w:abstractNum>
-  <w:abstractNum w:abstractNumId="6">
+  <w:abstractNum w:abstractNumId="8">
     <w:nsid w:val="7B716B24"/>
     <w:multiLevelType w:val="hybridMultilevel"/>
     <w:tmpl w:val="AF7CA210"/>
@@ -1754,25 +1809,31 @@
     </w:lvl>
   </w:abstractNum>
   <w:num w:numId="1">
-    <w:abstractNumId w:val="0"/>
+    <w:abstractNumId w:val="1"/>
   </w:num>
   <w:num w:numId="2">
+    <w:abstractNumId w:val="8"/>
+  </w:num>
+  <w:num w:numId="3">
+    <w:abstractNumId w:val="2"/>
+  </w:num>
+  <w:num w:numId="4">
+    <w:abstractNumId w:val="7"/>
+  </w:num>
+  <w:num w:numId="5">
     <w:abstractNumId w:val="6"/>
   </w:num>
-  <w:num w:numId="3">
-    <w:abstractNumId w:val="1"/>
+  <w:num w:numId="6">
+    <w:abstractNumId w:val="3"/>
   </w:num>
-  <w:num w:numId="4">
+  <w:num w:numId="7">
+    <w:abstractNumId w:val="4"/>
+  </w:num>
+  <w:num w:numId="8">
     <w:abstractNumId w:val="5"/>
   </w:num>
-  <w:num w:numId="5">
-    <w:abstractNumId w:val="4"/>
-  </w:num>
-  <w:num w:numId="6">
-    <w:abstractNumId w:val="2"/>
-  </w:num>
-  <w:num w:numId="7">
-    <w:abstractNumId w:val="3"/>
+  <w:num w:numId="9">
+    <w:abstractNumId w:val="0"/>
   </w:num>
 </w:numbering>
 </file>

</xml_diff>

<commit_message>
Merged in Eric's changes.  Outlined basic flow for driver.
</commit_message>
<xml_diff>
--- a/Notes/Clientside class design.docx
+++ b/Notes/Clientside class design.docx
@@ -781,6 +781,21 @@
       </w:pPr>
       <w:r>
         <w:t>Apply logic for special cases</w:t>
+      </w:r>
+    </w:p>
+    <w:p>
+      <w:pPr>
+        <w:pStyle w:val="ListParagraph"/>
+        <w:numPr>
+          <w:ilvl w:val="0"/>
+          <w:numId w:val="9"/>
+        </w:numPr>
+      </w:pPr>
+      <w:r>
+        <w:t>Handle state changes</w:t>
+      </w:r>
+      <w:r>
+        <w:t xml:space="preserve"> and populate states</w:t>
       </w:r>
       <w:bookmarkStart w:id="0" w:name="_GoBack"/>
       <w:bookmarkEnd w:id="0"/>

</xml_diff>